<commit_message>
dvc and oops concepts seperated
</commit_message>
<xml_diff>
--- a/DVC/DVC.docx
+++ b/DVC/DVC.docx
@@ -1206,6 +1206,9 @@
     </w:p>
     <w:p>
       <w:r>
+        <w:rPr>
+          <w:noProof/>
+        </w:rPr>
         <w:drawing>
           <wp:inline distT="0" distB="0" distL="0" distR="0" wp14:anchorId="0FE08010" wp14:editId="45D04E4E">
             <wp:extent cx="5731510" cy="4106545"/>
@@ -1261,6 +1264,100 @@
     <w:p>
       <w:r>
         <w:t>DVC works in parallel with Git. You can use DVC without Git or without code versioning, but usually both are used together. Every time you save a new version of data, DVC gives you a unique token which you commit along with your code version. Git has no problem committing that token and saving the version. So each new code version saved by Git will have a corresponding token saved that represents the new data version. In the future, if you reach a stage (say v4) and you are unhappy with performance and want to roll back to v2 because v2 gave comparatively the best performance, you can. Git will provide the full code of that version, and along with that code version you will also get the unique identifier corresponding to the data used with that code. DVC ensures the correct pairing of code and data versions.</w:t>
+      </w:r>
+    </w:p>
+    <w:p/>
+    <w:p>
+      <w:r>
+        <w:lastRenderedPageBreak/>
+        <w:t>The id generated by DVC is found in data.dvc</w:t>
+      </w:r>
+      <w:r>
+        <w:t xml:space="preserve"> file and also under .dvc folder . </w:t>
+      </w:r>
+    </w:p>
+    <w:p>
+      <w:r>
+        <w:t>.dvc folder has both id and data files . d0 has id and f0 has data files.</w:t>
+      </w:r>
+    </w:p>
+    <w:p/>
+    <w:p>
+      <w:r>
+        <w:drawing>
+          <wp:inline distT="0" distB="0" distL="0" distR="0" wp14:anchorId="515C7313" wp14:editId="6957B6B7">
+            <wp:extent cx="5731510" cy="2792730"/>
+            <wp:effectExtent l="0" t="0" r="2540" b="7620"/>
+            <wp:docPr id="1900299402" name="Picture 1"/>
+            <wp:cNvGraphicFramePr>
+              <a:graphicFrameLocks xmlns:a="http://schemas.openxmlformats.org/drawingml/2006/main" noChangeAspect="1"/>
+            </wp:cNvGraphicFramePr>
+            <a:graphic xmlns:a="http://schemas.openxmlformats.org/drawingml/2006/main">
+              <a:graphicData uri="http://schemas.openxmlformats.org/drawingml/2006/picture">
+                <pic:pic xmlns:pic="http://schemas.openxmlformats.org/drawingml/2006/picture">
+                  <pic:nvPicPr>
+                    <pic:cNvPr id="1900299402" name=""/>
+                    <pic:cNvPicPr/>
+                  </pic:nvPicPr>
+                  <pic:blipFill>
+                    <a:blip r:embed="rId8"/>
+                    <a:stretch>
+                      <a:fillRect/>
+                    </a:stretch>
+                  </pic:blipFill>
+                  <pic:spPr>
+                    <a:xfrm>
+                      <a:off x="0" y="0"/>
+                      <a:ext cx="5731510" cy="2792730"/>
+                    </a:xfrm>
+                    <a:prstGeom prst="rect">
+                      <a:avLst/>
+                    </a:prstGeom>
+                  </pic:spPr>
+                </pic:pic>
+              </a:graphicData>
+            </a:graphic>
+          </wp:inline>
+        </w:drawing>
+      </w:r>
+    </w:p>
+    <w:p>
+      <w:r>
+        <w:drawing>
+          <wp:inline distT="0" distB="0" distL="0" distR="0" wp14:anchorId="6730B830" wp14:editId="0B6DAA7A">
+            <wp:extent cx="5731510" cy="3302635"/>
+            <wp:effectExtent l="0" t="0" r="2540" b="0"/>
+            <wp:docPr id="1333365231" name="Picture 1"/>
+            <wp:cNvGraphicFramePr>
+              <a:graphicFrameLocks xmlns:a="http://schemas.openxmlformats.org/drawingml/2006/main" noChangeAspect="1"/>
+            </wp:cNvGraphicFramePr>
+            <a:graphic xmlns:a="http://schemas.openxmlformats.org/drawingml/2006/main">
+              <a:graphicData uri="http://schemas.openxmlformats.org/drawingml/2006/picture">
+                <pic:pic xmlns:pic="http://schemas.openxmlformats.org/drawingml/2006/picture">
+                  <pic:nvPicPr>
+                    <pic:cNvPr id="1333365231" name=""/>
+                    <pic:cNvPicPr/>
+                  </pic:nvPicPr>
+                  <pic:blipFill>
+                    <a:blip r:embed="rId9"/>
+                    <a:stretch>
+                      <a:fillRect/>
+                    </a:stretch>
+                  </pic:blipFill>
+                  <pic:spPr>
+                    <a:xfrm>
+                      <a:off x="0" y="0"/>
+                      <a:ext cx="5731510" cy="3302635"/>
+                    </a:xfrm>
+                    <a:prstGeom prst="rect">
+                      <a:avLst/>
+                    </a:prstGeom>
+                  </pic:spPr>
+                </pic:pic>
+              </a:graphicData>
+            </a:graphic>
+          </wp:inline>
+        </w:drawing>
       </w:r>
     </w:p>
     <w:p/>

</xml_diff>